<commit_message>
adding updated ideas file
</commit_message>
<xml_diff>
--- a/Interactive_gender_draft_ideas.docx
+++ b/Interactive_gender_draft_ideas.docx
@@ -1,6 +1,6 @@
 
 <file path=word/document.xml><?xml version="1.0" encoding="utf-8"?>
-<w:document xmlns:wpc="http://schemas.microsoft.com/office/word/2010/wordprocessingCanvas" xmlns:cx="http://schemas.microsoft.com/office/drawing/2014/chartex" xmlns:cx1="http://schemas.microsoft.com/office/drawing/2015/9/8/chartex" xmlns:cx2="http://schemas.microsoft.com/office/drawing/2015/10/21/chartex" xmlns:cx3="http://schemas.microsoft.com/office/drawing/2016/5/9/chartex" xmlns:cx4="http://schemas.microsoft.com/office/drawing/2016/5/10/chartex" xmlns:cx5="http://schemas.microsoft.com/office/drawing/2016/5/11/chartex" xmlns:cx6="http://schemas.microsoft.com/office/drawing/2016/5/12/chartex" xmlns:cx7="http://schemas.microsoft.com/office/drawing/2016/5/13/chartex" xmlns:cx8="http://schemas.microsoft.com/office/drawing/2016/5/14/chartex" xmlns:mc="http://schemas.openxmlformats.org/markup-compatibility/2006" xmlns:aink="http://schemas.microsoft.com/office/drawing/2016/ink" xmlns:am3d="http://schemas.microsoft.com/office/drawing/2017/model3d" xmlns:o="urn:schemas-microsoft-com:office:office" xmlns:r="http://schemas.openxmlformats.org/officeDocument/2006/relationships" xmlns:m="http://schemas.openxmlformats.org/officeDocument/2006/math" xmlns:v="urn:schemas-microsoft-com:vml" xmlns:wp14="http://schemas.microsoft.com/office/word/2010/wordprocessingDrawing" xmlns:wp="http://schemas.openxmlformats.org/drawingml/2006/wordprocessingDrawing" xmlns:w10="urn:schemas-microsoft-com:office:word" xmlns:w="http://schemas.openxmlformats.org/wordprocessingml/2006/main" xmlns:w14="http://schemas.microsoft.com/office/word/2010/wordml" xmlns:w15="http://schemas.microsoft.com/office/word/2012/wordml" xmlns:w16cex="http://schemas.microsoft.com/office/word/2018/wordml/cex" xmlns:w16cid="http://schemas.microsoft.com/office/word/2016/wordml/cid" xmlns:w16="http://schemas.microsoft.com/office/word/2018/wordml" xmlns:w16sdtdh="http://schemas.microsoft.com/office/word/2020/wordml/sdtdatahash" xmlns:w16se="http://schemas.microsoft.com/office/word/2015/wordml/symex" xmlns:wpg="http://schemas.microsoft.com/office/word/2010/wordprocessingGroup" xmlns:wpi="http://schemas.microsoft.com/office/word/2010/wordprocessingInk" xmlns:wne="http://schemas.microsoft.com/office/word/2006/wordml" xmlns:wps="http://schemas.microsoft.com/office/word/2010/wordprocessingShape" mc:Ignorable="w14 w15 w16se w16cid w16 w16cex w16sdtdh wp14">
+<w:document xmlns:wpc="http://schemas.microsoft.com/office/word/2010/wordprocessingCanvas" xmlns:cx="http://schemas.microsoft.com/office/drawing/2014/chartex" xmlns:cx1="http://schemas.microsoft.com/office/drawing/2015/9/8/chartex" xmlns:cx2="http://schemas.microsoft.com/office/drawing/2015/10/21/chartex" xmlns:cx3="http://schemas.microsoft.com/office/drawing/2016/5/9/chartex" xmlns:cx4="http://schemas.microsoft.com/office/drawing/2016/5/10/chartex" xmlns:cx5="http://schemas.microsoft.com/office/drawing/2016/5/11/chartex" xmlns:cx6="http://schemas.microsoft.com/office/drawing/2016/5/12/chartex" xmlns:cx7="http://schemas.microsoft.com/office/drawing/2016/5/13/chartex" xmlns:cx8="http://schemas.microsoft.com/office/drawing/2016/5/14/chartex" xmlns:mc="http://schemas.openxmlformats.org/markup-compatibility/2006" xmlns:aink="http://schemas.microsoft.com/office/drawing/2016/ink" xmlns:am3d="http://schemas.microsoft.com/office/drawing/2017/model3d" xmlns:o="urn:schemas-microsoft-com:office:office" xmlns:oel="http://schemas.microsoft.com/office/2019/extlst" xmlns:r="http://schemas.openxmlformats.org/officeDocument/2006/relationships" xmlns:m="http://schemas.openxmlformats.org/officeDocument/2006/math" xmlns:v="urn:schemas-microsoft-com:vml" xmlns:wp14="http://schemas.microsoft.com/office/word/2010/wordprocessingDrawing" xmlns:wp="http://schemas.openxmlformats.org/drawingml/2006/wordprocessingDrawing" xmlns:w10="urn:schemas-microsoft-com:office:word" xmlns:w="http://schemas.openxmlformats.org/wordprocessingml/2006/main" xmlns:w14="http://schemas.microsoft.com/office/word/2010/wordml" xmlns:w15="http://schemas.microsoft.com/office/word/2012/wordml" xmlns:w16cex="http://schemas.microsoft.com/office/word/2018/wordml/cex" xmlns:w16cid="http://schemas.microsoft.com/office/word/2016/wordml/cid" xmlns:w16="http://schemas.microsoft.com/office/word/2018/wordml" xmlns:w16sdtdh="http://schemas.microsoft.com/office/word/2020/wordml/sdtdatahash" xmlns:w16se="http://schemas.microsoft.com/office/word/2015/wordml/symex" xmlns:wpg="http://schemas.microsoft.com/office/word/2010/wordprocessingGroup" xmlns:wpi="http://schemas.microsoft.com/office/word/2010/wordprocessingInk" xmlns:wne="http://schemas.microsoft.com/office/word/2006/wordml" xmlns:wps="http://schemas.microsoft.com/office/word/2010/wordprocessingShape" mc:Ignorable="w14 w15 w16se w16cid w16 w16cex w16sdtdh wp14">
   <w:body>
     <w:p>
       <w:pPr>
@@ -13,6 +13,9 @@
       <w:r>
         <w:t>Map of all the SO and/or GI results by local authority</w:t>
       </w:r>
+      <w:r>
+        <w:t xml:space="preserve"> </w:t>
+      </w:r>
     </w:p>
     <w:p>
       <w:pPr>
@@ -23,7 +26,21 @@
         </w:numPr>
       </w:pPr>
       <w:r>
-        <w:t xml:space="preserve">Hypothesis is that SO and/or GI are not distributed evenly across all Las. </w:t>
+        <w:t>ONS basic maps</w:t>
+      </w:r>
+      <w:r>
+        <w:t xml:space="preserve"> - </w:t>
+      </w:r>
+      <w:hyperlink r:id="rId8" w:history="1">
+        <w:r>
+          <w:rPr>
+            <w:rStyle w:val="Hyperlink"/>
+          </w:rPr>
+          <w:t>https://www.ons.gov.uk/census/maps/choropleth/identity/gender-identity/gender-identity-4a/gender-identity-the-same-as-sex-registered-at-birth</w:t>
+        </w:r>
+      </w:hyperlink>
+      <w:r>
+        <w:t xml:space="preserve"> Not the best for colours? A bit too basic? </w:t>
       </w:r>
     </w:p>
     <w:p>
@@ -35,6 +52,27 @@
         </w:numPr>
       </w:pPr>
       <w:r>
+        <w:t xml:space="preserve">Nadia to lead on this </w:t>
+      </w:r>
+      <w:r>
+        <w:t>Hypothesis is that SO and/or GI are not distributed evenly across all L</w:t>
+      </w:r>
+      <w:r>
+        <w:t>A</w:t>
+      </w:r>
+      <w:r>
+        <w:t xml:space="preserve">s. </w:t>
+      </w:r>
+    </w:p>
+    <w:p>
+      <w:pPr>
+        <w:pStyle w:val="ListParagraph"/>
+        <w:numPr>
+          <w:ilvl w:val="1"/>
+          <w:numId w:val="1"/>
+        </w:numPr>
+      </w:pPr>
+      <w:r>
         <w:t>Easy to disprove</w:t>
       </w:r>
     </w:p>
@@ -47,10 +85,46 @@
         </w:numPr>
       </w:pPr>
       <w:r>
-        <w:t>Needs options to group all non-straight</w:t>
-      </w:r>
-      <w:r>
-        <w:t xml:space="preserve"> answers together?</w:t>
+        <w:t xml:space="preserve">Give </w:t>
+      </w:r>
+      <w:r>
+        <w:t>option to group all non-straight</w:t>
+      </w:r>
+      <w:r>
+        <w:t>/ non-</w:t>
+      </w:r>
+      <w:r>
+        <w:t xml:space="preserve">male/female </w:t>
+      </w:r>
+      <w:r>
+        <w:t>answers together?</w:t>
+      </w:r>
+    </w:p>
+    <w:p>
+      <w:pPr>
+        <w:pStyle w:val="ListParagraph"/>
+        <w:numPr>
+          <w:ilvl w:val="1"/>
+          <w:numId w:val="1"/>
+        </w:numPr>
+      </w:pPr>
+      <w:r>
+        <w:t>LISA maps to show similarities with neighbours</w:t>
+      </w:r>
+      <w:r>
+        <w:t xml:space="preserve"> – This makes our interactive map different from the basic ONS one</w:t>
+      </w:r>
+    </w:p>
+    <w:p>
+      <w:pPr>
+        <w:pStyle w:val="ListParagraph"/>
+        <w:numPr>
+          <w:ilvl w:val="1"/>
+          <w:numId w:val="1"/>
+        </w:numPr>
+      </w:pPr>
+      <w:r>
+        <w:t>Draft by end of March</w:t>
       </w:r>
     </w:p>
     <w:p>
@@ -62,7 +136,13 @@
         </w:numPr>
       </w:pPr>
       <w:r>
-        <w:t>Interactive scatterplot showing the effects of other variables on non-response rates (e.g.</w:t>
+        <w:t xml:space="preserve">Interactive scatterplot showing the effects of other variables on </w:t>
+      </w:r>
+      <w:r>
+        <w:t>response/</w:t>
+      </w:r>
+      <w:r>
+        <w:t>non-response rates (e.g.</w:t>
       </w:r>
       <w:r>
         <w:t xml:space="preserve"> speaking another</w:t>
@@ -89,6 +169,24 @@
         </w:numPr>
       </w:pPr>
       <w:r>
+        <w:t xml:space="preserve">LC </w:t>
+      </w:r>
+      <w:r>
+        <w:t>to lead on this</w:t>
+      </w:r>
+      <w:r>
+        <w:t xml:space="preserve"> </w:t>
+      </w:r>
+    </w:p>
+    <w:p>
+      <w:pPr>
+        <w:pStyle w:val="ListParagraph"/>
+        <w:numPr>
+          <w:ilvl w:val="1"/>
+          <w:numId w:val="1"/>
+        </w:numPr>
+      </w:pPr>
+      <w:r>
         <w:t xml:space="preserve">Hypothesis is that there are factors </w:t>
       </w:r>
       <w:r>
@@ -126,6 +224,48 @@
       <w:pPr>
         <w:pStyle w:val="ListParagraph"/>
         <w:numPr>
+          <w:ilvl w:val="1"/>
+          <w:numId w:val="1"/>
+        </w:numPr>
+      </w:pPr>
+      <w:r>
+        <w:t>This data should be available 28 March (provisionally)</w:t>
+      </w:r>
+      <w:r>
+        <w:t xml:space="preserve"> according to Nigel</w:t>
+      </w:r>
+    </w:p>
+    <w:p>
+      <w:pPr>
+        <w:pStyle w:val="ListParagraph"/>
+        <w:numPr>
+          <w:ilvl w:val="1"/>
+          <w:numId w:val="1"/>
+        </w:numPr>
+      </w:pPr>
+      <w:r>
+        <w:t xml:space="preserve">Start drafting an interactive </w:t>
+      </w:r>
+      <w:r>
+        <w:t>plot of some kind with other data as GI/SO data not yet available</w:t>
+      </w:r>
+    </w:p>
+    <w:p>
+      <w:pPr>
+        <w:pStyle w:val="ListParagraph"/>
+        <w:numPr>
+          <w:ilvl w:val="1"/>
+          <w:numId w:val="1"/>
+        </w:numPr>
+      </w:pPr>
+      <w:r>
+        <w:t>Draft by end of March</w:t>
+      </w:r>
+    </w:p>
+    <w:p>
+      <w:pPr>
+        <w:pStyle w:val="ListParagraph"/>
+        <w:numPr>
           <w:ilvl w:val="0"/>
           <w:numId w:val="1"/>
         </w:numPr>
@@ -143,6 +283,18 @@
         </w:numPr>
       </w:pPr>
       <w:r>
+        <w:t>NK and LC both work on this</w:t>
+      </w:r>
+    </w:p>
+    <w:p>
+      <w:pPr>
+        <w:pStyle w:val="ListParagraph"/>
+        <w:numPr>
+          <w:ilvl w:val="1"/>
+          <w:numId w:val="1"/>
+        </w:numPr>
+      </w:pPr>
+      <w:r>
         <w:t xml:space="preserve">Many people assume that there is a clear or predictable link between SO and GI. </w:t>
       </w:r>
     </w:p>
@@ -168,6 +320,39 @@
       </w:pPr>
       <w:r>
         <w:t xml:space="preserve">Unclear on what this might look like (is heat map the best option?) or how it might be interesting to represent through interactivity. </w:t>
+      </w:r>
+    </w:p>
+    <w:p>
+      <w:pPr>
+        <w:pStyle w:val="ListParagraph"/>
+        <w:numPr>
+          <w:ilvl w:val="1"/>
+          <w:numId w:val="1"/>
+        </w:numPr>
+      </w:pPr>
+      <w:r>
+        <w:t xml:space="preserve">Draft by end of March </w:t>
+      </w:r>
+    </w:p>
+    <w:p>
+      <w:pPr>
+        <w:pStyle w:val="ListParagraph"/>
+        <w:numPr>
+          <w:ilvl w:val="0"/>
+          <w:numId w:val="1"/>
+        </w:numPr>
+      </w:pPr>
+      <w:r>
+        <w:t>Alle to lead on background research on the topics – find initial patterns</w:t>
+      </w:r>
+      <w:r>
+        <w:t>, identify reasonable hypotheses</w:t>
+      </w:r>
+      <w:r>
+        <w:t>, compare and contrast</w:t>
+      </w:r>
+      <w:r>
+        <w:t xml:space="preserve">, etc. </w:t>
       </w:r>
     </w:p>
     <w:sectPr>
@@ -181,7 +366,7 @@
 </file>
 
 <file path=word/numbering.xml><?xml version="1.0" encoding="utf-8"?>
-<w:numbering xmlns:wpc="http://schemas.microsoft.com/office/word/2010/wordprocessingCanvas" xmlns:cx="http://schemas.microsoft.com/office/drawing/2014/chartex" xmlns:cx1="http://schemas.microsoft.com/office/drawing/2015/9/8/chartex" xmlns:cx2="http://schemas.microsoft.com/office/drawing/2015/10/21/chartex" xmlns:cx3="http://schemas.microsoft.com/office/drawing/2016/5/9/chartex" xmlns:cx4="http://schemas.microsoft.com/office/drawing/2016/5/10/chartex" xmlns:cx5="http://schemas.microsoft.com/office/drawing/2016/5/11/chartex" xmlns:cx6="http://schemas.microsoft.com/office/drawing/2016/5/12/chartex" xmlns:cx7="http://schemas.microsoft.com/office/drawing/2016/5/13/chartex" xmlns:cx8="http://schemas.microsoft.com/office/drawing/2016/5/14/chartex" xmlns:mc="http://schemas.openxmlformats.org/markup-compatibility/2006" xmlns:aink="http://schemas.microsoft.com/office/drawing/2016/ink" xmlns:am3d="http://schemas.microsoft.com/office/drawing/2017/model3d" xmlns:o="urn:schemas-microsoft-com:office:office" xmlns:r="http://schemas.openxmlformats.org/officeDocument/2006/relationships" xmlns:m="http://schemas.openxmlformats.org/officeDocument/2006/math" xmlns:v="urn:schemas-microsoft-com:vml" xmlns:wp14="http://schemas.microsoft.com/office/word/2010/wordprocessingDrawing" xmlns:wp="http://schemas.openxmlformats.org/drawingml/2006/wordprocessingDrawing" xmlns:w10="urn:schemas-microsoft-com:office:word" xmlns:w="http://schemas.openxmlformats.org/wordprocessingml/2006/main" xmlns:w14="http://schemas.microsoft.com/office/word/2010/wordml" xmlns:w15="http://schemas.microsoft.com/office/word/2012/wordml" xmlns:w16cex="http://schemas.microsoft.com/office/word/2018/wordml/cex" xmlns:w16cid="http://schemas.microsoft.com/office/word/2016/wordml/cid" xmlns:w16="http://schemas.microsoft.com/office/word/2018/wordml" xmlns:w16sdtdh="http://schemas.microsoft.com/office/word/2020/wordml/sdtdatahash" xmlns:w16se="http://schemas.microsoft.com/office/word/2015/wordml/symex" xmlns:wpg="http://schemas.microsoft.com/office/word/2010/wordprocessingGroup" xmlns:wpi="http://schemas.microsoft.com/office/word/2010/wordprocessingInk" xmlns:wne="http://schemas.microsoft.com/office/word/2006/wordml" xmlns:wps="http://schemas.microsoft.com/office/word/2010/wordprocessingShape" mc:Ignorable="w14 w15 w16se w16cid w16 w16cex w16sdtdh wp14">
+<w:numbering xmlns:wpc="http://schemas.microsoft.com/office/word/2010/wordprocessingCanvas" xmlns:cx="http://schemas.microsoft.com/office/drawing/2014/chartex" xmlns:cx1="http://schemas.microsoft.com/office/drawing/2015/9/8/chartex" xmlns:cx2="http://schemas.microsoft.com/office/drawing/2015/10/21/chartex" xmlns:cx3="http://schemas.microsoft.com/office/drawing/2016/5/9/chartex" xmlns:cx4="http://schemas.microsoft.com/office/drawing/2016/5/10/chartex" xmlns:cx5="http://schemas.microsoft.com/office/drawing/2016/5/11/chartex" xmlns:cx6="http://schemas.microsoft.com/office/drawing/2016/5/12/chartex" xmlns:cx7="http://schemas.microsoft.com/office/drawing/2016/5/13/chartex" xmlns:cx8="http://schemas.microsoft.com/office/drawing/2016/5/14/chartex" xmlns:mc="http://schemas.openxmlformats.org/markup-compatibility/2006" xmlns:aink="http://schemas.microsoft.com/office/drawing/2016/ink" xmlns:am3d="http://schemas.microsoft.com/office/drawing/2017/model3d" xmlns:o="urn:schemas-microsoft-com:office:office" xmlns:oel="http://schemas.microsoft.com/office/2019/extlst" xmlns:r="http://schemas.openxmlformats.org/officeDocument/2006/relationships" xmlns:m="http://schemas.openxmlformats.org/officeDocument/2006/math" xmlns:v="urn:schemas-microsoft-com:vml" xmlns:wp14="http://schemas.microsoft.com/office/word/2010/wordprocessingDrawing" xmlns:wp="http://schemas.openxmlformats.org/drawingml/2006/wordprocessingDrawing" xmlns:w10="urn:schemas-microsoft-com:office:word" xmlns:w="http://schemas.openxmlformats.org/wordprocessingml/2006/main" xmlns:w14="http://schemas.microsoft.com/office/word/2010/wordml" xmlns:w15="http://schemas.microsoft.com/office/word/2012/wordml" xmlns:w16cex="http://schemas.microsoft.com/office/word/2018/wordml/cex" xmlns:w16cid="http://schemas.microsoft.com/office/word/2016/wordml/cid" xmlns:w16="http://schemas.microsoft.com/office/word/2018/wordml" xmlns:w16sdtdh="http://schemas.microsoft.com/office/word/2020/wordml/sdtdatahash" xmlns:w16se="http://schemas.microsoft.com/office/word/2015/wordml/symex" xmlns:wpg="http://schemas.microsoft.com/office/word/2010/wordprocessingGroup" xmlns:wpi="http://schemas.microsoft.com/office/word/2010/wordprocessingInk" xmlns:wne="http://schemas.microsoft.com/office/word/2006/wordml" xmlns:wps="http://schemas.microsoft.com/office/word/2010/wordprocessingShape" mc:Ignorable="w14 w15 w16se w16cid w16 w16cex w16sdtdh wp14">
   <w:abstractNum w:abstractNumId="0" w15:restartNumberingAfterBreak="0">
     <w:nsid w:val="268C0E83"/>
     <w:multiLevelType w:val="hybridMultilevel"/>
@@ -271,7 +456,7 @@
       </w:pPr>
     </w:lvl>
   </w:abstractNum>
-  <w:num w:numId="1">
+  <w:num w:numId="1" w16cid:durableId="1399329912">
     <w:abstractNumId w:val="0"/>
   </w:num>
 </w:numbering>
@@ -714,6 +899,29 @@
       <w:contextualSpacing/>
     </w:pPr>
   </w:style>
+  <w:style w:type="character" w:styleId="Hyperlink">
+    <w:name w:val="Hyperlink"/>
+    <w:basedOn w:val="DefaultParagraphFont"/>
+    <w:uiPriority w:val="99"/>
+    <w:unhideWhenUsed/>
+    <w:rsid w:val="008D2B8D"/>
+    <w:rPr>
+      <w:color w:val="0563C1" w:themeColor="hyperlink"/>
+      <w:u w:val="single"/>
+    </w:rPr>
+  </w:style>
+  <w:style w:type="character" w:styleId="UnresolvedMention">
+    <w:name w:val="Unresolved Mention"/>
+    <w:basedOn w:val="DefaultParagraphFont"/>
+    <w:uiPriority w:val="99"/>
+    <w:semiHidden/>
+    <w:unhideWhenUsed/>
+    <w:rsid w:val="008D2B8D"/>
+    <w:rPr>
+      <w:color w:val="605E5C"/>
+      <w:shd w:val="clear" w:color="auto" w:fill="E1DFDD"/>
+    </w:rPr>
+  </w:style>
 </w:styles>
 </file>
 
@@ -1013,30 +1221,112 @@
 </file>
 
 <file path=customXml/item1.xml><?xml version="1.0" encoding="utf-8"?>
-<ct:contentTypeSchema xmlns:ct="http://schemas.microsoft.com/office/2006/metadata/contentType" xmlns:ma="http://schemas.microsoft.com/office/2006/metadata/properties/metaAttributes" ct:_="" ma:_="" ma:contentTypeName="Document" ma:contentTypeID="0x01010082D5F373B85FCF47AAFC80BC7D80700A" ma:contentTypeVersion="16" ma:contentTypeDescription="Create a new document." ma:contentTypeScope="" ma:versionID="953c7af80d244b688ad423cd1abbe203">
-  <xsd:schema xmlns:xsd="http://www.w3.org/2001/XMLSchema" xmlns:xs="http://www.w3.org/2001/XMLSchema" xmlns:p="http://schemas.microsoft.com/office/2006/metadata/properties" xmlns:ns2="28b91107-4a81-451c-84f7-f52706813e27" xmlns:ns3="1d2e6339-9963-4444-b0f2-be5dad007de0" targetNamespace="http://schemas.microsoft.com/office/2006/metadata/properties" ma:root="true" ma:fieldsID="3e79bcb2608852f7b5ad3d3b590f9c85" ns2:_="" ns3:_="">
-    <xsd:import namespace="28b91107-4a81-451c-84f7-f52706813e27"/>
-    <xsd:import namespace="1d2e6339-9963-4444-b0f2-be5dad007de0"/>
+<p:properties xmlns:p="http://schemas.microsoft.com/office/2006/metadata/properties" xmlns:xsi="http://www.w3.org/2001/XMLSchema-instance" xmlns:pc="http://schemas.microsoft.com/office/infopath/2007/PartnerControls">
+  <documentManagement>
+    <Owner xmlns="114e87b2-fb66-4ad5-bb75-bac9b7813dd9">
+      <UserInfo>
+        <DisplayName/>
+        <AccountId xsi:nil="true"/>
+        <AccountType/>
+      </UserInfo>
+    </Owner>
+    <Distribution_Groups xmlns="114e87b2-fb66-4ad5-bb75-bac9b7813dd9" xsi:nil="true"/>
+    <Math_Settings xmlns="114e87b2-fb66-4ad5-bb75-bac9b7813dd9" xsi:nil="true"/>
+    <LMS_Mappings xmlns="114e87b2-fb66-4ad5-bb75-bac9b7813dd9" xsi:nil="true"/>
+    <FolderType xmlns="114e87b2-fb66-4ad5-bb75-bac9b7813dd9" xsi:nil="true"/>
+    <Leaders xmlns="114e87b2-fb66-4ad5-bb75-bac9b7813dd9">
+      <UserInfo>
+        <DisplayName/>
+        <AccountId xsi:nil="true"/>
+        <AccountType/>
+      </UserInfo>
+    </Leaders>
+    <DefaultSectionNames xmlns="114e87b2-fb66-4ad5-bb75-bac9b7813dd9" xsi:nil="true"/>
+    <Templates xmlns="114e87b2-fb66-4ad5-bb75-bac9b7813dd9" xsi:nil="true"/>
+    <Has_Leaders_Only_SectionGroup xmlns="114e87b2-fb66-4ad5-bb75-bac9b7813dd9" xsi:nil="true"/>
+    <Invited_Members xmlns="114e87b2-fb66-4ad5-bb75-bac9b7813dd9" xsi:nil="true"/>
+    <_activity xmlns="114e87b2-fb66-4ad5-bb75-bac9b7813dd9" xsi:nil="true"/>
+    <CultureName xmlns="114e87b2-fb66-4ad5-bb75-bac9b7813dd9" xsi:nil="true"/>
+    <Self_Registration_Enabled xmlns="114e87b2-fb66-4ad5-bb75-bac9b7813dd9" xsi:nil="true"/>
+    <Is_Collaboration_Space_Locked xmlns="114e87b2-fb66-4ad5-bb75-bac9b7813dd9" xsi:nil="true"/>
+    <AppVersion xmlns="114e87b2-fb66-4ad5-bb75-bac9b7813dd9" xsi:nil="true"/>
+    <NotebookType xmlns="114e87b2-fb66-4ad5-bb75-bac9b7813dd9" xsi:nil="true"/>
+    <Members xmlns="114e87b2-fb66-4ad5-bb75-bac9b7813dd9">
+      <UserInfo>
+        <DisplayName/>
+        <AccountId xsi:nil="true"/>
+        <AccountType/>
+      </UserInfo>
+    </Members>
+    <Member_Groups xmlns="114e87b2-fb66-4ad5-bb75-bac9b7813dd9">
+      <UserInfo>
+        <DisplayName/>
+        <AccountId xsi:nil="true"/>
+        <AccountType/>
+      </UserInfo>
+    </Member_Groups>
+    <TeamsChannelId xmlns="114e87b2-fb66-4ad5-bb75-bac9b7813dd9" xsi:nil="true"/>
+    <Invited_Leaders xmlns="114e87b2-fb66-4ad5-bb75-bac9b7813dd9" xsi:nil="true"/>
+    <IsNotebookLocked xmlns="114e87b2-fb66-4ad5-bb75-bac9b7813dd9" xsi:nil="true"/>
+  </documentManagement>
+</p:properties>
+</file>
+
+<file path=customXml/item2.xml><?xml version="1.0" encoding="utf-8"?>
+<?mso-contentType ?>
+<FormTemplates xmlns="http://schemas.microsoft.com/sharepoint/v3/contenttype/forms">
+  <Display>DocumentLibraryForm</Display>
+  <Edit>DocumentLibraryForm</Edit>
+  <New>DocumentLibraryForm</New>
+</FormTemplates>
+</file>
+
+<file path=customXml/item3.xml><?xml version="1.0" encoding="utf-8"?>
+<ct:contentTypeSchema xmlns:ct="http://schemas.microsoft.com/office/2006/metadata/contentType" xmlns:ma="http://schemas.microsoft.com/office/2006/metadata/properties/metaAttributes" ct:_="" ma:_="" ma:contentTypeName="Document" ma:contentTypeID="0x010100854F9D6C827B1742BC871CA1343A339B" ma:contentTypeVersion="35" ma:contentTypeDescription="Create a new document." ma:contentTypeScope="" ma:versionID="844fd7647cba0922aa0d3b3dae11fc2d">
+  <xsd:schema xmlns:xsd="http://www.w3.org/2001/XMLSchema" xmlns:xs="http://www.w3.org/2001/XMLSchema" xmlns:p="http://schemas.microsoft.com/office/2006/metadata/properties" xmlns:ns3="114e87b2-fb66-4ad5-bb75-bac9b7813dd9" xmlns:ns4="a4cc776e-bf0b-4c90-9e4f-faec8e0d2343" targetNamespace="http://schemas.microsoft.com/office/2006/metadata/properties" ma:root="true" ma:fieldsID="dc858a62f2e0c20ee5adc92443eff2c1" ns3:_="" ns4:_="">
+    <xsd:import namespace="114e87b2-fb66-4ad5-bb75-bac9b7813dd9"/>
+    <xsd:import namespace="a4cc776e-bf0b-4c90-9e4f-faec8e0d2343"/>
     <xsd:element name="properties">
       <xsd:complexType>
         <xsd:sequence>
           <xsd:element name="documentManagement">
             <xsd:complexType>
               <xsd:all>
-                <xsd:element ref="ns2:MediaServiceMetadata" minOccurs="0"/>
-                <xsd:element ref="ns2:MediaServiceFastMetadata" minOccurs="0"/>
-                <xsd:element ref="ns3:SharedWithUsers" minOccurs="0"/>
-                <xsd:element ref="ns3:SharedWithDetails" minOccurs="0"/>
-                <xsd:element ref="ns2:MediaServiceAutoKeyPoints" minOccurs="0"/>
-                <xsd:element ref="ns2:MediaServiceKeyPoints" minOccurs="0"/>
-                <xsd:element ref="ns2:MediaServiceDateTaken" minOccurs="0"/>
-                <xsd:element ref="ns2:MediaServiceGenerationTime" minOccurs="0"/>
-                <xsd:element ref="ns2:MediaServiceEventHashCode" minOccurs="0"/>
-                <xsd:element ref="ns2:MediaServiceOCR" minOccurs="0"/>
-                <xsd:element ref="ns2:MediaServiceLocation" minOccurs="0"/>
-                <xsd:element ref="ns2:MediaLengthInSeconds" minOccurs="0"/>
-                <xsd:element ref="ns2:lcf76f155ced4ddcb4097134ff3c332f" minOccurs="0"/>
-                <xsd:element ref="ns3:TaxCatchAll" minOccurs="0"/>
+                <xsd:element ref="ns3:NotebookType" minOccurs="0"/>
+                <xsd:element ref="ns3:FolderType" minOccurs="0"/>
+                <xsd:element ref="ns3:CultureName" minOccurs="0"/>
+                <xsd:element ref="ns3:AppVersion" minOccurs="0"/>
+                <xsd:element ref="ns3:TeamsChannelId" minOccurs="0"/>
+                <xsd:element ref="ns3:Owner" minOccurs="0"/>
+                <xsd:element ref="ns3:Math_Settings" minOccurs="0"/>
+                <xsd:element ref="ns3:DefaultSectionNames" minOccurs="0"/>
+                <xsd:element ref="ns3:Templates" minOccurs="0"/>
+                <xsd:element ref="ns3:Leaders" minOccurs="0"/>
+                <xsd:element ref="ns3:Members" minOccurs="0"/>
+                <xsd:element ref="ns3:Member_Groups" minOccurs="0"/>
+                <xsd:element ref="ns3:Distribution_Groups" minOccurs="0"/>
+                <xsd:element ref="ns3:LMS_Mappings" minOccurs="0"/>
+                <xsd:element ref="ns3:Invited_Leaders" minOccurs="0"/>
+                <xsd:element ref="ns3:Invited_Members" minOccurs="0"/>
+                <xsd:element ref="ns3:Self_Registration_Enabled" minOccurs="0"/>
+                <xsd:element ref="ns3:Has_Leaders_Only_SectionGroup" minOccurs="0"/>
+                <xsd:element ref="ns3:Is_Collaboration_Space_Locked" minOccurs="0"/>
+                <xsd:element ref="ns3:IsNotebookLocked" minOccurs="0"/>
+                <xsd:element ref="ns4:SharedWithUsers" minOccurs="0"/>
+                <xsd:element ref="ns4:SharedWithDetails" minOccurs="0"/>
+                <xsd:element ref="ns4:SharingHintHash" minOccurs="0"/>
+                <xsd:element ref="ns3:MediaServiceMetadata" minOccurs="0"/>
+                <xsd:element ref="ns3:MediaServiceFastMetadata" minOccurs="0"/>
+                <xsd:element ref="ns3:MediaServiceDateTaken" minOccurs="0"/>
+                <xsd:element ref="ns3:MediaServiceAutoKeyPoints" minOccurs="0"/>
+                <xsd:element ref="ns3:MediaServiceKeyPoints" minOccurs="0"/>
+                <xsd:element ref="ns3:MediaServiceAutoTags" minOccurs="0"/>
+                <xsd:element ref="ns3:MediaServiceOCR" minOccurs="0"/>
+                <xsd:element ref="ns3:MediaServiceGenerationTime" minOccurs="0"/>
+                <xsd:element ref="ns3:MediaServiceEventHashCode" minOccurs="0"/>
+                <xsd:element ref="ns3:MediaServiceLocation" minOccurs="0"/>
+                <xsd:element ref="ns3:MediaLengthInSeconds" minOccurs="0"/>
+                <xsd:element ref="ns3:_activity" minOccurs="0"/>
               </xsd:all>
             </xsd:complexType>
           </xsd:element>
@@ -1044,75 +1334,73 @@
       </xsd:complexType>
     </xsd:element>
   </xsd:schema>
-  <xsd:schema xmlns:xsd="http://www.w3.org/2001/XMLSchema" xmlns:xs="http://www.w3.org/2001/XMLSchema" xmlns:dms="http://schemas.microsoft.com/office/2006/documentManagement/types" xmlns:pc="http://schemas.microsoft.com/office/infopath/2007/PartnerControls" targetNamespace="28b91107-4a81-451c-84f7-f52706813e27" elementFormDefault="qualified">
+  <xsd:schema xmlns:xsd="http://www.w3.org/2001/XMLSchema" xmlns:xs="http://www.w3.org/2001/XMLSchema" xmlns:dms="http://schemas.microsoft.com/office/2006/documentManagement/types" xmlns:pc="http://schemas.microsoft.com/office/infopath/2007/PartnerControls" targetNamespace="114e87b2-fb66-4ad5-bb75-bac9b7813dd9" elementFormDefault="qualified">
     <xsd:import namespace="http://schemas.microsoft.com/office/2006/documentManagement/types"/>
     <xsd:import namespace="http://schemas.microsoft.com/office/infopath/2007/PartnerControls"/>
-    <xsd:element name="MediaServiceMetadata" ma:index="8" nillable="true" ma:displayName="MediaServiceMetadata" ma:hidden="true" ma:internalName="MediaServiceMetadata" ma:readOnly="true">
-      <xsd:simpleType>
-        <xsd:restriction base="dms:Note"/>
-      </xsd:simpleType>
-    </xsd:element>
-    <xsd:element name="MediaServiceFastMetadata" ma:index="9" nillable="true" ma:displayName="MediaServiceFastMetadata" ma:hidden="true" ma:internalName="MediaServiceFastMetadata" ma:readOnly="true">
-      <xsd:simpleType>
-        <xsd:restriction base="dms:Note"/>
-      </xsd:simpleType>
-    </xsd:element>
-    <xsd:element name="MediaServiceAutoKeyPoints" ma:index="12" nillable="true" ma:displayName="MediaServiceAutoKeyPoints" ma:hidden="true" ma:internalName="MediaServiceAutoKeyPoints" ma:readOnly="true">
-      <xsd:simpleType>
-        <xsd:restriction base="dms:Note"/>
-      </xsd:simpleType>
-    </xsd:element>
-    <xsd:element name="MediaServiceKeyPoints" ma:index="13" nillable="true" ma:displayName="KeyPoints" ma:internalName="MediaServiceKeyPoints" ma:readOnly="true">
+    <xsd:element name="NotebookType" ma:index="8" nillable="true" ma:displayName="Notebook Type" ma:internalName="NotebookType">
+      <xsd:simpleType>
+        <xsd:restriction base="dms:Text"/>
+      </xsd:simpleType>
+    </xsd:element>
+    <xsd:element name="FolderType" ma:index="9" nillable="true" ma:displayName="Folder Type" ma:internalName="FolderType">
+      <xsd:simpleType>
+        <xsd:restriction base="dms:Text"/>
+      </xsd:simpleType>
+    </xsd:element>
+    <xsd:element name="CultureName" ma:index="10" nillable="true" ma:displayName="Culture Name" ma:internalName="CultureName">
+      <xsd:simpleType>
+        <xsd:restriction base="dms:Text"/>
+      </xsd:simpleType>
+    </xsd:element>
+    <xsd:element name="AppVersion" ma:index="11" nillable="true" ma:displayName="App Version" ma:internalName="AppVersion">
+      <xsd:simpleType>
+        <xsd:restriction base="dms:Text"/>
+      </xsd:simpleType>
+    </xsd:element>
+    <xsd:element name="TeamsChannelId" ma:index="12" nillable="true" ma:displayName="Teams Channel Id" ma:internalName="TeamsChannelId">
+      <xsd:simpleType>
+        <xsd:restriction base="dms:Text"/>
+      </xsd:simpleType>
+    </xsd:element>
+    <xsd:element name="Owner" ma:index="13" nillable="true" ma:displayName="Owner" ma:internalName="Owner">
+      <xsd:complexType>
+        <xsd:complexContent>
+          <xsd:extension base="dms:User">
+            <xsd:sequence>
+              <xsd:element name="UserInfo" minOccurs="0" maxOccurs="unbounded">
+                <xsd:complexType>
+                  <xsd:sequence>
+                    <xsd:element name="DisplayName" type="xsd:string" minOccurs="0"/>
+                    <xsd:element name="AccountId" type="dms:UserId" minOccurs="0" nillable="true"/>
+                    <xsd:element name="AccountType" type="xsd:string" minOccurs="0"/>
+                  </xsd:sequence>
+                </xsd:complexType>
+              </xsd:element>
+            </xsd:sequence>
+          </xsd:extension>
+        </xsd:complexContent>
+      </xsd:complexType>
+    </xsd:element>
+    <xsd:element name="Math_Settings" ma:index="14" nillable="true" ma:displayName="Math Settings" ma:internalName="Math_Settings">
+      <xsd:simpleType>
+        <xsd:restriction base="dms:Text"/>
+      </xsd:simpleType>
+    </xsd:element>
+    <xsd:element name="DefaultSectionNames" ma:index="15" nillable="true" ma:displayName="Default Section Names" ma:internalName="DefaultSectionNames">
       <xsd:simpleType>
         <xsd:restriction base="dms:Note">
           <xsd:maxLength value="255"/>
         </xsd:restriction>
       </xsd:simpleType>
     </xsd:element>
-    <xsd:element name="MediaServiceDateTaken" ma:index="14" nillable="true" ma:displayName="MediaServiceDateTaken" ma:hidden="true" ma:internalName="MediaServiceDateTaken" ma:readOnly="true">
-      <xsd:simpleType>
-        <xsd:restriction base="dms:Text"/>
-      </xsd:simpleType>
-    </xsd:element>
-    <xsd:element name="MediaServiceGenerationTime" ma:index="15" nillable="true" ma:displayName="MediaServiceGenerationTime" ma:hidden="true" ma:internalName="MediaServiceGenerationTime" ma:readOnly="true">
-      <xsd:simpleType>
-        <xsd:restriction base="dms:Text"/>
-      </xsd:simpleType>
-    </xsd:element>
-    <xsd:element name="MediaServiceEventHashCode" ma:index="16" nillable="true" ma:displayName="MediaServiceEventHashCode" ma:hidden="true" ma:internalName="MediaServiceEventHashCode" ma:readOnly="true">
-      <xsd:simpleType>
-        <xsd:restriction base="dms:Text"/>
-      </xsd:simpleType>
-    </xsd:element>
-    <xsd:element name="MediaServiceOCR" ma:index="17" nillable="true" ma:displayName="Extracted Text" ma:internalName="MediaServiceOCR" ma:readOnly="true">
+    <xsd:element name="Templates" ma:index="16" nillable="true" ma:displayName="Templates" ma:internalName="Templates">
       <xsd:simpleType>
         <xsd:restriction base="dms:Note">
           <xsd:maxLength value="255"/>
         </xsd:restriction>
       </xsd:simpleType>
     </xsd:element>
-    <xsd:element name="MediaServiceLocation" ma:index="18" nillable="true" ma:displayName="Location" ma:internalName="MediaServiceLocation" ma:readOnly="true">
-      <xsd:simpleType>
-        <xsd:restriction base="dms:Text"/>
-      </xsd:simpleType>
-    </xsd:element>
-    <xsd:element name="MediaLengthInSeconds" ma:index="19" nillable="true" ma:displayName="Length (seconds)" ma:internalName="MediaLengthInSeconds" ma:readOnly="true">
-      <xsd:simpleType>
-        <xsd:restriction base="dms:Unknown"/>
-      </xsd:simpleType>
-    </xsd:element>
-    <xsd:element name="lcf76f155ced4ddcb4097134ff3c332f" ma:index="21" nillable="true" ma:taxonomy="true" ma:internalName="lcf76f155ced4ddcb4097134ff3c332f" ma:taxonomyFieldName="MediaServiceImageTags" ma:displayName="Image Tags" ma:readOnly="false" ma:fieldId="{5cf76f15-5ced-4ddc-b409-7134ff3c332f}" ma:taxonomyMulti="true" ma:sspId="6d63537c-d192-4dc4-bb87-a5632b1c7687" ma:termSetId="09814cd3-568e-fe90-9814-8d621ff8fb84" ma:anchorId="fba54fb3-c3e1-fe81-a776-ca4b69148c4d" ma:open="true" ma:isKeyword="false">
-      <xsd:complexType>
-        <xsd:sequence>
-          <xsd:element ref="pc:Terms" minOccurs="0" maxOccurs="1"/>
-        </xsd:sequence>
-      </xsd:complexType>
-    </xsd:element>
-  </xsd:schema>
-  <xsd:schema xmlns:xsd="http://www.w3.org/2001/XMLSchema" xmlns:xs="http://www.w3.org/2001/XMLSchema" xmlns:dms="http://schemas.microsoft.com/office/2006/documentManagement/types" xmlns:pc="http://schemas.microsoft.com/office/infopath/2007/PartnerControls" targetNamespace="1d2e6339-9963-4444-b0f2-be5dad007de0" elementFormDefault="qualified">
-    <xsd:import namespace="http://schemas.microsoft.com/office/2006/documentManagement/types"/>
-    <xsd:import namespace="http://schemas.microsoft.com/office/infopath/2007/PartnerControls"/>
-    <xsd:element name="SharedWithUsers" ma:index="10" nillable="true" ma:displayName="Shared With" ma:internalName="SharedWithUsers" ma:readOnly="true">
+    <xsd:element name="Leaders" ma:index="17" nillable="true" ma:displayName="Leaders" ma:internalName="Leaders">
       <xsd:complexType>
         <xsd:complexContent>
           <xsd:extension base="dms:UserMulti">
@@ -1131,23 +1419,190 @@
         </xsd:complexContent>
       </xsd:complexType>
     </xsd:element>
-    <xsd:element name="SharedWithDetails" ma:index="11" nillable="true" ma:displayName="Shared With Details" ma:internalName="SharedWithDetails" ma:readOnly="true">
-      <xsd:simpleType>
-        <xsd:restriction base="dms:Note">
-          <xsd:maxLength value="255"/>
-        </xsd:restriction>
-      </xsd:simpleType>
-    </xsd:element>
-    <xsd:element name="TaxCatchAll" ma:index="22" nillable="true" ma:displayName="Taxonomy Catch All Column" ma:hidden="true" ma:list="{289bc31f-51e0-4109-a170-5affb3c8abc1}" ma:internalName="TaxCatchAll" ma:showField="CatchAllData" ma:web="1d2e6339-9963-4444-b0f2-be5dad007de0">
+    <xsd:element name="Members" ma:index="18" nillable="true" ma:displayName="Members" ma:internalName="Members">
       <xsd:complexType>
         <xsd:complexContent>
-          <xsd:extension base="dms:MultiChoiceLookup">
+          <xsd:extension base="dms:UserMulti">
             <xsd:sequence>
-              <xsd:element name="Value" type="dms:Lookup" maxOccurs="unbounded" minOccurs="0" nillable="true"/>
+              <xsd:element name="UserInfo" minOccurs="0" maxOccurs="unbounded">
+                <xsd:complexType>
+                  <xsd:sequence>
+                    <xsd:element name="DisplayName" type="xsd:string" minOccurs="0"/>
+                    <xsd:element name="AccountId" type="dms:UserId" minOccurs="0" nillable="true"/>
+                    <xsd:element name="AccountType" type="xsd:string" minOccurs="0"/>
+                  </xsd:sequence>
+                </xsd:complexType>
+              </xsd:element>
             </xsd:sequence>
           </xsd:extension>
         </xsd:complexContent>
       </xsd:complexType>
+    </xsd:element>
+    <xsd:element name="Member_Groups" ma:index="19" nillable="true" ma:displayName="Member Groups" ma:internalName="Member_Groups">
+      <xsd:complexType>
+        <xsd:complexContent>
+          <xsd:extension base="dms:UserMulti">
+            <xsd:sequence>
+              <xsd:element name="UserInfo" minOccurs="0" maxOccurs="unbounded">
+                <xsd:complexType>
+                  <xsd:sequence>
+                    <xsd:element name="DisplayName" type="xsd:string" minOccurs="0"/>
+                    <xsd:element name="AccountId" type="dms:UserId" minOccurs="0" nillable="true"/>
+                    <xsd:element name="AccountType" type="xsd:string" minOccurs="0"/>
+                  </xsd:sequence>
+                </xsd:complexType>
+              </xsd:element>
+            </xsd:sequence>
+          </xsd:extension>
+        </xsd:complexContent>
+      </xsd:complexType>
+    </xsd:element>
+    <xsd:element name="Distribution_Groups" ma:index="20" nillable="true" ma:displayName="Distribution Groups" ma:internalName="Distribution_Groups">
+      <xsd:simpleType>
+        <xsd:restriction base="dms:Note">
+          <xsd:maxLength value="255"/>
+        </xsd:restriction>
+      </xsd:simpleType>
+    </xsd:element>
+    <xsd:element name="LMS_Mappings" ma:index="21" nillable="true" ma:displayName="LMS Mappings" ma:internalName="LMS_Mappings">
+      <xsd:simpleType>
+        <xsd:restriction base="dms:Note">
+          <xsd:maxLength value="255"/>
+        </xsd:restriction>
+      </xsd:simpleType>
+    </xsd:element>
+    <xsd:element name="Invited_Leaders" ma:index="22" nillable="true" ma:displayName="Invited Leaders" ma:internalName="Invited_Leaders">
+      <xsd:simpleType>
+        <xsd:restriction base="dms:Note">
+          <xsd:maxLength value="255"/>
+        </xsd:restriction>
+      </xsd:simpleType>
+    </xsd:element>
+    <xsd:element name="Invited_Members" ma:index="23" nillable="true" ma:displayName="Invited Members" ma:internalName="Invited_Members">
+      <xsd:simpleType>
+        <xsd:restriction base="dms:Note">
+          <xsd:maxLength value="255"/>
+        </xsd:restriction>
+      </xsd:simpleType>
+    </xsd:element>
+    <xsd:element name="Self_Registration_Enabled" ma:index="24" nillable="true" ma:displayName="Self Registration Enabled" ma:internalName="Self_Registration_Enabled">
+      <xsd:simpleType>
+        <xsd:restriction base="dms:Boolean"/>
+      </xsd:simpleType>
+    </xsd:element>
+    <xsd:element name="Has_Leaders_Only_SectionGroup" ma:index="25" nillable="true" ma:displayName="Has Leaders Only SectionGroup" ma:internalName="Has_Leaders_Only_SectionGroup">
+      <xsd:simpleType>
+        <xsd:restriction base="dms:Boolean"/>
+      </xsd:simpleType>
+    </xsd:element>
+    <xsd:element name="Is_Collaboration_Space_Locked" ma:index="26" nillable="true" ma:displayName="Is Collaboration Space Locked" ma:internalName="Is_Collaboration_Space_Locked">
+      <xsd:simpleType>
+        <xsd:restriction base="dms:Boolean"/>
+      </xsd:simpleType>
+    </xsd:element>
+    <xsd:element name="IsNotebookLocked" ma:index="27" nillable="true" ma:displayName="Is Notebook Locked" ma:internalName="IsNotebookLocked">
+      <xsd:simpleType>
+        <xsd:restriction base="dms:Boolean"/>
+      </xsd:simpleType>
+    </xsd:element>
+    <xsd:element name="MediaServiceMetadata" ma:index="31" nillable="true" ma:displayName="MediaServiceMetadata" ma:hidden="true" ma:internalName="MediaServiceMetadata" ma:readOnly="true">
+      <xsd:simpleType>
+        <xsd:restriction base="dms:Note"/>
+      </xsd:simpleType>
+    </xsd:element>
+    <xsd:element name="MediaServiceFastMetadata" ma:index="32" nillable="true" ma:displayName="MediaServiceFastMetadata" ma:hidden="true" ma:internalName="MediaServiceFastMetadata" ma:readOnly="true">
+      <xsd:simpleType>
+        <xsd:restriction base="dms:Note"/>
+      </xsd:simpleType>
+    </xsd:element>
+    <xsd:element name="MediaServiceDateTaken" ma:index="33" nillable="true" ma:displayName="MediaServiceDateTaken" ma:hidden="true" ma:internalName="MediaServiceDateTaken" ma:readOnly="true">
+      <xsd:simpleType>
+        <xsd:restriction base="dms:Text"/>
+      </xsd:simpleType>
+    </xsd:element>
+    <xsd:element name="MediaServiceAutoKeyPoints" ma:index="34" nillable="true" ma:displayName="MediaServiceAutoKeyPoints" ma:hidden="true" ma:internalName="MediaServiceAutoKeyPoints" ma:readOnly="true">
+      <xsd:simpleType>
+        <xsd:restriction base="dms:Note"/>
+      </xsd:simpleType>
+    </xsd:element>
+    <xsd:element name="MediaServiceKeyPoints" ma:index="35" nillable="true" ma:displayName="KeyPoints" ma:internalName="MediaServiceKeyPoints" ma:readOnly="true">
+      <xsd:simpleType>
+        <xsd:restriction base="dms:Note">
+          <xsd:maxLength value="255"/>
+        </xsd:restriction>
+      </xsd:simpleType>
+    </xsd:element>
+    <xsd:element name="MediaServiceAutoTags" ma:index="36" nillable="true" ma:displayName="Tags" ma:internalName="MediaServiceAutoTags" ma:readOnly="true">
+      <xsd:simpleType>
+        <xsd:restriction base="dms:Text"/>
+      </xsd:simpleType>
+    </xsd:element>
+    <xsd:element name="MediaServiceOCR" ma:index="37" nillable="true" ma:displayName="Extracted Text" ma:internalName="MediaServiceOCR" ma:readOnly="true">
+      <xsd:simpleType>
+        <xsd:restriction base="dms:Note">
+          <xsd:maxLength value="255"/>
+        </xsd:restriction>
+      </xsd:simpleType>
+    </xsd:element>
+    <xsd:element name="MediaServiceGenerationTime" ma:index="38" nillable="true" ma:displayName="MediaServiceGenerationTime" ma:hidden="true" ma:internalName="MediaServiceGenerationTime" ma:readOnly="true">
+      <xsd:simpleType>
+        <xsd:restriction base="dms:Text"/>
+      </xsd:simpleType>
+    </xsd:element>
+    <xsd:element name="MediaServiceEventHashCode" ma:index="39" nillable="true" ma:displayName="MediaServiceEventHashCode" ma:hidden="true" ma:internalName="MediaServiceEventHashCode" ma:readOnly="true">
+      <xsd:simpleType>
+        <xsd:restriction base="dms:Text"/>
+      </xsd:simpleType>
+    </xsd:element>
+    <xsd:element name="MediaServiceLocation" ma:index="40" nillable="true" ma:displayName="Location" ma:internalName="MediaServiceLocation" ma:readOnly="true">
+      <xsd:simpleType>
+        <xsd:restriction base="dms:Text"/>
+      </xsd:simpleType>
+    </xsd:element>
+    <xsd:element name="MediaLengthInSeconds" ma:index="41" nillable="true" ma:displayName="MediaLengthInSeconds" ma:hidden="true" ma:internalName="MediaLengthInSeconds" ma:readOnly="true">
+      <xsd:simpleType>
+        <xsd:restriction base="dms:Unknown"/>
+      </xsd:simpleType>
+    </xsd:element>
+    <xsd:element name="_activity" ma:index="42" nillable="true" ma:displayName="_activity" ma:hidden="true" ma:internalName="_activity">
+      <xsd:simpleType>
+        <xsd:restriction base="dms:Note"/>
+      </xsd:simpleType>
+    </xsd:element>
+  </xsd:schema>
+  <xsd:schema xmlns:xsd="http://www.w3.org/2001/XMLSchema" xmlns:xs="http://www.w3.org/2001/XMLSchema" xmlns:dms="http://schemas.microsoft.com/office/2006/documentManagement/types" xmlns:pc="http://schemas.microsoft.com/office/infopath/2007/PartnerControls" targetNamespace="a4cc776e-bf0b-4c90-9e4f-faec8e0d2343" elementFormDefault="qualified">
+    <xsd:import namespace="http://schemas.microsoft.com/office/2006/documentManagement/types"/>
+    <xsd:import namespace="http://schemas.microsoft.com/office/infopath/2007/PartnerControls"/>
+    <xsd:element name="SharedWithUsers" ma:index="28" nillable="true" ma:displayName="Shared With" ma:internalName="SharedWithUsers" ma:readOnly="true">
+      <xsd:complexType>
+        <xsd:complexContent>
+          <xsd:extension base="dms:UserMulti">
+            <xsd:sequence>
+              <xsd:element name="UserInfo" minOccurs="0" maxOccurs="unbounded">
+                <xsd:complexType>
+                  <xsd:sequence>
+                    <xsd:element name="DisplayName" type="xsd:string" minOccurs="0"/>
+                    <xsd:element name="AccountId" type="dms:UserId" minOccurs="0" nillable="true"/>
+                    <xsd:element name="AccountType" type="xsd:string" minOccurs="0"/>
+                  </xsd:sequence>
+                </xsd:complexType>
+              </xsd:element>
+            </xsd:sequence>
+          </xsd:extension>
+        </xsd:complexContent>
+      </xsd:complexType>
+    </xsd:element>
+    <xsd:element name="SharedWithDetails" ma:index="29" nillable="true" ma:displayName="Shared With Details" ma:internalName="SharedWithDetails" ma:readOnly="true">
+      <xsd:simpleType>
+        <xsd:restriction base="dms:Note">
+          <xsd:maxLength value="255"/>
+        </xsd:restriction>
+      </xsd:simpleType>
+    </xsd:element>
+    <xsd:element name="SharingHintHash" ma:index="30" nillable="true" ma:displayName="Sharing Hint Hash" ma:hidden="true" ma:internalName="SharingHintHash" ma:readOnly="true">
+      <xsd:simpleType>
+        <xsd:restriction base="dms:Text"/>
+      </xsd:simpleType>
     </xsd:element>
   </xsd:schema>
   <xsd:schema xmlns="http://schemas.openxmlformats.org/package/2006/metadata/core-properties" xmlns:xsd="http://www.w3.org/2001/XMLSchema" xmlns:xsi="http://www.w3.org/2001/XMLSchema-instance" xmlns:dc="http://purl.org/dc/elements/1.1/" xmlns:dcterms="http://purl.org/dc/terms/" xmlns:odoc="http://schemas.microsoft.com/internal/obd" targetNamespace="http://schemas.openxmlformats.org/package/2006/metadata/core-properties" elementFormDefault="qualified" attributeFormDefault="unqualified" blockDefault="#all">
@@ -1249,34 +1704,46 @@
 </ct:contentTypeSchema>
 </file>
 
-<file path=customXml/item2.xml><?xml version="1.0" encoding="utf-8"?>
-<?mso-contentType ?>
-<FormTemplates xmlns="http://schemas.microsoft.com/sharepoint/v3/contenttype/forms">
-  <Display>DocumentLibraryForm</Display>
-  <Edit>DocumentLibraryForm</Edit>
-  <New>DocumentLibraryForm</New>
-</FormTemplates>
-</file>
-
-<file path=customXml/item3.xml><?xml version="1.0" encoding="utf-8"?>
-<p:properties xmlns:p="http://schemas.microsoft.com/office/2006/metadata/properties" xmlns:xsi="http://www.w3.org/2001/XMLSchema-instance" xmlns:pc="http://schemas.microsoft.com/office/infopath/2007/PartnerControls">
-  <documentManagement>
-    <TaxCatchAll xmlns="1d2e6339-9963-4444-b0f2-be5dad007de0" xsi:nil="true"/>
-    <lcf76f155ced4ddcb4097134ff3c332f xmlns="28b91107-4a81-451c-84f7-f52706813e27">
-      <Terms xmlns="http://schemas.microsoft.com/office/infopath/2007/PartnerControls"/>
-    </lcf76f155ced4ddcb4097134ff3c332f>
-  </documentManagement>
-</p:properties>
-</file>
-
 <file path=customXml/itemProps1.xml><?xml version="1.0" encoding="utf-8"?>
-<ds:datastoreItem xmlns:ds="http://schemas.openxmlformats.org/officeDocument/2006/customXml" ds:itemID="{7815E7EB-0C91-4284-BD6C-6C1E275DD67C}"/>
+<ds:datastoreItem xmlns:ds="http://schemas.openxmlformats.org/officeDocument/2006/customXml" ds:itemID="{50AC6AD1-5731-41B4-8E1E-010620388B09}">
+  <ds:schemaRefs>
+    <ds:schemaRef ds:uri="http://schemas.microsoft.com/office/infopath/2007/PartnerControls"/>
+    <ds:schemaRef ds:uri="http://purl.org/dc/elements/1.1/"/>
+    <ds:schemaRef ds:uri="http://schemas.microsoft.com/office/2006/metadata/properties"/>
+    <ds:schemaRef ds:uri="a4cc776e-bf0b-4c90-9e4f-faec8e0d2343"/>
+    <ds:schemaRef ds:uri="http://purl.org/dc/terms/"/>
+    <ds:schemaRef ds:uri="http://schemas.microsoft.com/office/2006/documentManagement/types"/>
+    <ds:schemaRef ds:uri="http://schemas.openxmlformats.org/package/2006/metadata/core-properties"/>
+    <ds:schemaRef ds:uri="114e87b2-fb66-4ad5-bb75-bac9b7813dd9"/>
+    <ds:schemaRef ds:uri="http://www.w3.org/XML/1998/namespace"/>
+    <ds:schemaRef ds:uri="http://purl.org/dc/dcmitype/"/>
+  </ds:schemaRefs>
+</ds:datastoreItem>
 </file>
 
 <file path=customXml/itemProps2.xml><?xml version="1.0" encoding="utf-8"?>
-<ds:datastoreItem xmlns:ds="http://schemas.openxmlformats.org/officeDocument/2006/customXml" ds:itemID="{6A59F8D5-7AC4-4BE8-91B6-A26EDE257C15}"/>
+<ds:datastoreItem xmlns:ds="http://schemas.openxmlformats.org/officeDocument/2006/customXml" ds:itemID="{6A59F8D5-7AC4-4BE8-91B6-A26EDE257C15}">
+  <ds:schemaRefs>
+    <ds:schemaRef ds:uri="http://schemas.microsoft.com/sharepoint/v3/contenttype/forms"/>
+  </ds:schemaRefs>
+</ds:datastoreItem>
 </file>
 
 <file path=customXml/itemProps3.xml><?xml version="1.0" encoding="utf-8"?>
-<ds:datastoreItem xmlns:ds="http://schemas.openxmlformats.org/officeDocument/2006/customXml" ds:itemID="{50AC6AD1-5731-41B4-8E1E-010620388B09}"/>
+<ds:datastoreItem xmlns:ds="http://schemas.openxmlformats.org/officeDocument/2006/customXml" ds:itemID="{4602801A-FE57-4A52-98A1-3BACB6A1A5AA}">
+  <ds:schemaRefs>
+    <ds:schemaRef ds:uri="http://schemas.microsoft.com/office/2006/metadata/contentType"/>
+    <ds:schemaRef ds:uri="http://schemas.microsoft.com/office/2006/metadata/properties/metaAttributes"/>
+    <ds:schemaRef ds:uri="http://www.w3.org/2001/XMLSchema"/>
+    <ds:schemaRef ds:uri="http://schemas.microsoft.com/office/2006/metadata/properties"/>
+    <ds:schemaRef ds:uri="114e87b2-fb66-4ad5-bb75-bac9b7813dd9"/>
+    <ds:schemaRef ds:uri="a4cc776e-bf0b-4c90-9e4f-faec8e0d2343"/>
+    <ds:schemaRef ds:uri="http://schemas.microsoft.com/office/2006/documentManagement/types"/>
+    <ds:schemaRef ds:uri="http://schemas.microsoft.com/office/infopath/2007/PartnerControls"/>
+    <ds:schemaRef ds:uri="http://schemas.openxmlformats.org/package/2006/metadata/core-properties"/>
+    <ds:schemaRef ds:uri="http://purl.org/dc/elements/1.1/"/>
+    <ds:schemaRef ds:uri="http://purl.org/dc/terms/"/>
+    <ds:schemaRef ds:uri="http://schemas.microsoft.com/internal/obd"/>
+  </ds:schemaRefs>
+</ds:datastoreItem>
 </file>
</xml_diff>